<commit_message>
Changes in order to run the application
</commit_message>
<xml_diff>
--- a/SentimentAnalysis/How to setup and run the application.docx
+++ b/SentimentAnalysis/How to setup and run the application.docx
@@ -117,6 +117,221 @@
       </w:r>
     </w:p>
     <w:p>
+      <w:pPr>
+        <w:pStyle w:val="Heading2"/>
+      </w:pPr>
+    </w:p>
+    <w:p>
+      <w:pPr>
+        <w:pStyle w:val="Heading2"/>
+      </w:pPr>
+      <w:r>
+        <w:t>Model Training and Prediction</w:t>
+      </w:r>
+    </w:p>
+    <w:p>
+      <w:r>
+        <w:t xml:space="preserve">Set the folder </w:t>
+      </w:r>
+      <w:proofErr w:type="spellStart"/>
+      <w:r>
+        <w:t>SentimentAnalysis</w:t>
+      </w:r>
+      <w:proofErr w:type="spellEnd"/>
+      <w:r>
+        <w:t xml:space="preserve"> as your working directory</w:t>
+      </w:r>
+    </w:p>
+    <w:p>
+      <w:pPr>
+        <w:pStyle w:val="Heading5"/>
+      </w:pPr>
+      <w:r>
+        <w:t>Training Script:</w:t>
+      </w:r>
+    </w:p>
+    <w:p>
+      <w:r>
+        <w:t xml:space="preserve">Run the script train.py from the working directory using the command </w:t>
+      </w:r>
+    </w:p>
+    <w:p>
+      <w:r>
+        <w:t>&gt; python train.py</w:t>
+      </w:r>
+    </w:p>
+    <w:p>
+      <w:r>
+        <w:t>The model will be trained and the saved to the folder -</w:t>
+      </w:r>
+      <w:proofErr w:type="spellStart"/>
+      <w:r>
+        <w:t>SentimentAnalysis</w:t>
+      </w:r>
+      <w:proofErr w:type="spellEnd"/>
+      <w:r>
+        <w:t>\</w:t>
+      </w:r>
+      <w:proofErr w:type="spellStart"/>
+      <w:r>
+        <w:t>saved_models</w:t>
+      </w:r>
+      <w:proofErr w:type="spellEnd"/>
+    </w:p>
+    <w:p>
+      <w:pPr>
+        <w:pStyle w:val="Heading5"/>
+      </w:pPr>
+      <w:r>
+        <w:t>Predict Script:</w:t>
+      </w:r>
+    </w:p>
+    <w:p>
+      <w:r>
+        <w:t xml:space="preserve">Run the script predict.py from the working directory using the command </w:t>
+      </w:r>
+    </w:p>
+    <w:p>
+      <w:r>
+        <w:t>&gt; python predict.py</w:t>
+      </w:r>
+    </w:p>
+    <w:p>
+      <w:r>
+        <w:t>The model predicts the sentiments for the file “Entity_sentiment_testV2” in the “</w:t>
+      </w:r>
+      <w:r>
+        <w:rPr>
+          <w:b/>
+          <w:bCs/>
+          <w:i/>
+          <w:iCs/>
+        </w:rPr>
+        <w:t>data</w:t>
+      </w:r>
+      <w:r>
+        <w:t>” folder and generates an excel file with the prediction in the folder “</w:t>
+      </w:r>
+      <w:r>
+        <w:rPr>
+          <w:b/>
+          <w:bCs/>
+          <w:i/>
+          <w:iCs/>
+        </w:rPr>
+        <w:t>results</w:t>
+      </w:r>
+      <w:r>
+        <w:t>”.</w:t>
+      </w:r>
+    </w:p>
+    <w:p/>
+    <w:p>
+      <w:pPr>
+        <w:pStyle w:val="Heading2"/>
+      </w:pPr>
+      <w:r>
+        <w:t xml:space="preserve">Tracking Metrics using </w:t>
+      </w:r>
+      <w:proofErr w:type="spellStart"/>
+      <w:r>
+        <w:t>TensorBoard</w:t>
+      </w:r>
+      <w:proofErr w:type="spellEnd"/>
+      <w:r>
+        <w:t>.</w:t>
+      </w:r>
+    </w:p>
+    <w:p>
+      <w:r>
+        <w:t xml:space="preserve">To check the </w:t>
+      </w:r>
+      <w:proofErr w:type="gramStart"/>
+      <w:r>
+        <w:t>metrics</w:t>
+      </w:r>
+      <w:proofErr w:type="gramEnd"/>
+      <w:r>
+        <w:t xml:space="preserve"> open the Jupyter notebook file “</w:t>
+      </w:r>
+      <w:r>
+        <w:rPr>
+          <w:b/>
+          <w:bCs/>
+        </w:rPr>
+        <w:t xml:space="preserve">Track Metrics and </w:t>
+      </w:r>
+      <w:proofErr w:type="spellStart"/>
+      <w:r>
+        <w:rPr>
+          <w:b/>
+          <w:bCs/>
+        </w:rPr>
+        <w:t>Scores.ipynb</w:t>
+      </w:r>
+      <w:proofErr w:type="spellEnd"/>
+      <w:r>
+        <w:t>”</w:t>
+      </w:r>
+      <w:r>
+        <w:t xml:space="preserve"> </w:t>
+      </w:r>
+      <w:r>
+        <w:t>in the working folder “</w:t>
+      </w:r>
+      <w:proofErr w:type="spellStart"/>
+      <w:r>
+        <w:t>SentimentAnalysis</w:t>
+      </w:r>
+      <w:proofErr w:type="spellEnd"/>
+      <w:r>
+        <w:t>” and run the cells to see all the metrics. See screenshot below.</w:t>
+      </w:r>
+    </w:p>
+    <w:p>
+      <w:r>
+        <w:rPr>
+          <w:noProof/>
+        </w:rPr>
+        <w:lastRenderedPageBreak/>
+        <w:drawing>
+          <wp:inline distT="0" distB="0" distL="0" distR="0" wp14:anchorId="0D715DFC" wp14:editId="010901E5">
+            <wp:extent cx="3181350" cy="2117841"/>
+            <wp:effectExtent l="0" t="0" r="0" b="0"/>
+            <wp:docPr id="5" name="Picture 5"/>
+            <wp:cNvGraphicFramePr>
+              <a:graphicFrameLocks xmlns:a="http://schemas.openxmlformats.org/drawingml/2006/main" noChangeAspect="1"/>
+            </wp:cNvGraphicFramePr>
+            <a:graphic xmlns:a="http://schemas.openxmlformats.org/drawingml/2006/main">
+              <a:graphicData uri="http://schemas.openxmlformats.org/drawingml/2006/picture">
+                <pic:pic xmlns:pic="http://schemas.openxmlformats.org/drawingml/2006/picture">
+                  <pic:nvPicPr>
+                    <pic:cNvPr id="1" name=""/>
+                    <pic:cNvPicPr/>
+                  </pic:nvPicPr>
+                  <pic:blipFill>
+                    <a:blip r:embed="rId6"/>
+                    <a:stretch>
+                      <a:fillRect/>
+                    </a:stretch>
+                  </pic:blipFill>
+                  <pic:spPr>
+                    <a:xfrm>
+                      <a:off x="0" y="0"/>
+                      <a:ext cx="3195809" cy="2127467"/>
+                    </a:xfrm>
+                    <a:prstGeom prst="rect">
+                      <a:avLst/>
+                    </a:prstGeom>
+                  </pic:spPr>
+                </pic:pic>
+              </a:graphicData>
+            </a:graphic>
+          </wp:inline>
+        </w:drawing>
+      </w:r>
+    </w:p>
+    <w:p>
       <w:r>
         <w:t>Run the FastApi application using the command</w:t>
       </w:r>
@@ -141,7 +356,7 @@
       <w:r>
         <w:t xml:space="preserve"> </w:t>
       </w:r>
-      <w:hyperlink r:id="rId6" w:history="1">
+      <w:hyperlink r:id="rId7" w:history="1">
         <w:r>
           <w:rPr>
             <w:rStyle w:val="Hyperlink"/>
@@ -182,7 +397,7 @@
                     <pic:cNvPicPr/>
                   </pic:nvPicPr>
                   <pic:blipFill>
-                    <a:blip r:embed="rId7"/>
+                    <a:blip r:embed="rId8"/>
                     <a:stretch>
                       <a:fillRect/>
                     </a:stretch>
@@ -223,7 +438,7 @@
       <w:r>
         <w:t xml:space="preserve"> </w:t>
       </w:r>
-      <w:hyperlink r:id="rId8" w:history="1">
+      <w:hyperlink r:id="rId9" w:history="1">
         <w:r>
           <w:rPr>
             <w:rStyle w:val="Hyperlink"/>
@@ -270,7 +485,7 @@
                     <pic:cNvPicPr/>
                   </pic:nvPicPr>
                   <pic:blipFill>
-                    <a:blip r:embed="rId9"/>
+                    <a:blip r:embed="rId10"/>
                     <a:stretch>
                       <a:fillRect/>
                     </a:stretch>
@@ -361,7 +576,7 @@
                     <pic:cNvPicPr/>
                   </pic:nvPicPr>
                   <pic:blipFill>
-                    <a:blip r:embed="rId10"/>
+                    <a:blip r:embed="rId11"/>
                     <a:stretch>
                       <a:fillRect/>
                     </a:stretch>
@@ -370,242 +585,6 @@
                     <a:xfrm>
                       <a:off x="0" y="0"/>
                       <a:ext cx="3481227" cy="2565174"/>
-                    </a:xfrm>
-                    <a:prstGeom prst="rect">
-                      <a:avLst/>
-                    </a:prstGeom>
-                  </pic:spPr>
-                </pic:pic>
-              </a:graphicData>
-            </a:graphic>
-          </wp:inline>
-        </w:drawing>
-      </w:r>
-    </w:p>
-    <w:p/>
-    <w:p>
-      <w:pPr>
-        <w:pStyle w:val="Heading2"/>
-      </w:pPr>
-      <w:r>
-        <w:t>Model Training and Prediction</w:t>
-      </w:r>
-    </w:p>
-    <w:p>
-      <w:r>
-        <w:t xml:space="preserve">Set the folder </w:t>
-      </w:r>
-      <w:proofErr w:type="spellStart"/>
-      <w:r>
-        <w:t>SentimentAnalysis</w:t>
-      </w:r>
-      <w:proofErr w:type="spellEnd"/>
-      <w:r>
-        <w:t xml:space="preserve"> as your working directory</w:t>
-      </w:r>
-    </w:p>
-    <w:p>
-      <w:pPr>
-        <w:pStyle w:val="Heading5"/>
-      </w:pPr>
-      <w:r>
-        <w:t>Training Script:</w:t>
-      </w:r>
-    </w:p>
-    <w:p>
-      <w:r>
-        <w:t xml:space="preserve">Run the script train.py from the working directory using the command </w:t>
-      </w:r>
-    </w:p>
-    <w:p>
-      <w:r>
-        <w:t>&gt; python train.py</w:t>
-      </w:r>
-    </w:p>
-    <w:p>
-      <w:r>
-        <w:t>The model will be trained and the saved to the folder -</w:t>
-      </w:r>
-      <w:proofErr w:type="spellStart"/>
-      <w:r>
-        <w:t>SentimentAnalysis</w:t>
-      </w:r>
-      <w:proofErr w:type="spellEnd"/>
-      <w:r>
-        <w:t>\</w:t>
-      </w:r>
-      <w:proofErr w:type="spellStart"/>
-      <w:r>
-        <w:t>saved_models</w:t>
-      </w:r>
-      <w:proofErr w:type="spellEnd"/>
-    </w:p>
-    <w:p>
-      <w:pPr>
-        <w:pStyle w:val="Heading5"/>
-      </w:pPr>
-      <w:r>
-        <w:t>Predict Script:</w:t>
-      </w:r>
-    </w:p>
-    <w:p>
-      <w:r>
-        <w:t xml:space="preserve">Run the script predict.py from the working directory using the command </w:t>
-      </w:r>
-    </w:p>
-    <w:p>
-      <w:r>
-        <w:t>&gt; python predict.py</w:t>
-      </w:r>
-    </w:p>
-    <w:p>
-      <w:r>
-        <w:t xml:space="preserve">The model predicts the sentiments for the file </w:t>
-      </w:r>
-      <w:r>
-        <w:t>“Entity_sentiment_testV2” in the “</w:t>
-      </w:r>
-      <w:r>
-        <w:rPr>
-          <w:b/>
-          <w:bCs/>
-          <w:i/>
-          <w:iCs/>
-        </w:rPr>
-        <w:t>data</w:t>
-      </w:r>
-      <w:r>
-        <w:t>” folder and generates an excel file with the prediction in the folder “</w:t>
-      </w:r>
-      <w:r>
-        <w:rPr>
-          <w:b/>
-          <w:bCs/>
-          <w:i/>
-          <w:iCs/>
-        </w:rPr>
-        <w:t>results</w:t>
-      </w:r>
-      <w:r>
-        <w:t>”.</w:t>
-      </w:r>
-    </w:p>
-    <w:p>
-      <w:pPr>
-        <w:pStyle w:val="Heading3"/>
-      </w:pPr>
-    </w:p>
-    <w:p>
-      <w:pPr>
-        <w:pStyle w:val="Heading2"/>
-      </w:pPr>
-      <w:r>
-        <w:t xml:space="preserve">Tracking Metrics using </w:t>
-      </w:r>
-      <w:proofErr w:type="spellStart"/>
-      <w:r>
-        <w:t>TensorBo</w:t>
-      </w:r>
-      <w:r>
-        <w:t>a</w:t>
-      </w:r>
-      <w:r>
-        <w:t>rd</w:t>
-      </w:r>
-      <w:proofErr w:type="spellEnd"/>
-      <w:r>
-        <w:t>.</w:t>
-      </w:r>
-    </w:p>
-    <w:p>
-      <w:r>
-        <w:t xml:space="preserve">To check the </w:t>
-      </w:r>
-      <w:proofErr w:type="gramStart"/>
-      <w:r>
-        <w:t>metrics</w:t>
-      </w:r>
-      <w:proofErr w:type="gramEnd"/>
-      <w:r>
-        <w:t xml:space="preserve"> open the Jupyter notebook file “</w:t>
-      </w:r>
-      <w:r>
-        <w:rPr>
-          <w:b/>
-          <w:bCs/>
-        </w:rPr>
-        <w:t xml:space="preserve">Track Metrics and </w:t>
-      </w:r>
-      <w:proofErr w:type="spellStart"/>
-      <w:r>
-        <w:rPr>
-          <w:b/>
-          <w:bCs/>
-        </w:rPr>
-        <w:t>Scores.ipynb</w:t>
-      </w:r>
-      <w:proofErr w:type="spellEnd"/>
-      <w:r>
-        <w:t>”</w:t>
-      </w:r>
-      <w:r>
-        <w:t xml:space="preserve"> </w:t>
-      </w:r>
-      <w:r>
-        <w:t xml:space="preserve">in the working folder </w:t>
-      </w:r>
-      <w:r>
-        <w:t>“</w:t>
-      </w:r>
-      <w:proofErr w:type="spellStart"/>
-      <w:r>
-        <w:t>SentimentAnalysis</w:t>
-      </w:r>
-      <w:proofErr w:type="spellEnd"/>
-      <w:r>
-        <w:t>”</w:t>
-      </w:r>
-      <w:r>
-        <w:t xml:space="preserve"> and run the cells to see all the metrics</w:t>
-      </w:r>
-      <w:r>
-        <w:t>.</w:t>
-      </w:r>
-      <w:r>
-        <w:t xml:space="preserve"> See screenshot below.</w:t>
-      </w:r>
-    </w:p>
-    <w:p>
-      <w:r>
-        <w:rPr>
-          <w:noProof/>
-        </w:rPr>
-        <w:lastRenderedPageBreak/>
-        <w:drawing>
-          <wp:inline distT="0" distB="0" distL="0" distR="0" wp14:anchorId="2A56A267" wp14:editId="67A572DC">
-            <wp:extent cx="4076700" cy="2713880"/>
-            <wp:effectExtent l="0" t="0" r="0" b="0"/>
-            <wp:docPr id="5" name="Picture 5"/>
-            <wp:cNvGraphicFramePr>
-              <a:graphicFrameLocks xmlns:a="http://schemas.openxmlformats.org/drawingml/2006/main" noChangeAspect="1"/>
-            </wp:cNvGraphicFramePr>
-            <a:graphic xmlns:a="http://schemas.openxmlformats.org/drawingml/2006/main">
-              <a:graphicData uri="http://schemas.openxmlformats.org/drawingml/2006/picture">
-                <pic:pic xmlns:pic="http://schemas.openxmlformats.org/drawingml/2006/picture">
-                  <pic:nvPicPr>
-                    <pic:cNvPr id="1" name=""/>
-                    <pic:cNvPicPr/>
-                  </pic:nvPicPr>
-                  <pic:blipFill>
-                    <a:blip r:embed="rId11"/>
-                    <a:stretch>
-                      <a:fillRect/>
-                    </a:stretch>
-                  </pic:blipFill>
-                  <pic:spPr>
-                    <a:xfrm>
-                      <a:off x="0" y="0"/>
-                      <a:ext cx="4086769" cy="2720583"/>
                     </a:xfrm>
                     <a:prstGeom prst="rect">
                       <a:avLst/>

</xml_diff>

<commit_message>
link added to download code from github.
</commit_message>
<xml_diff>
--- a/SentimentAnalysis/How to setup and run the application.docx
+++ b/SentimentAnalysis/How to setup and run the application.docx
@@ -8,11 +8,7 @@
         <w:jc w:val="center"/>
       </w:pPr>
       <w:r>
-        <w:t xml:space="preserve">Application </w:t>
-      </w:r>
-      <w:proofErr w:type="gramStart"/>
-      <w:r>
-        <w:t>Set</w:t>
+        <w:t>Application Set</w:t>
       </w:r>
       <w:r>
         <w:t>u</w:t>
@@ -24,11 +20,7 @@
         <w:t xml:space="preserve"> </w:t>
       </w:r>
       <w:r>
-        <w:t xml:space="preserve"> Model</w:t>
-      </w:r>
-      <w:proofErr w:type="gramEnd"/>
-      <w:r>
-        <w:t xml:space="preserve"> Training and Prediction</w:t>
+        <w:t xml:space="preserve"> Model Training and Prediction</w:t>
       </w:r>
     </w:p>
     <w:p/>
@@ -63,7 +55,19 @@
     <w:p/>
     <w:p>
       <w:r>
-        <w:t xml:space="preserve">Download the application from </w:t>
+        <w:t>Download</w:t>
+      </w:r>
+      <w:r>
+        <w:t>/clone</w:t>
+      </w:r>
+      <w:r>
+        <w:t xml:space="preserve"> the </w:t>
+      </w:r>
+      <w:r>
+        <w:t>code</w:t>
+      </w:r>
+      <w:r>
+        <w:t xml:space="preserve"> from </w:t>
       </w:r>
       <w:proofErr w:type="spellStart"/>
       <w:r>
@@ -71,9 +75,18 @@
       </w:r>
       <w:proofErr w:type="spellEnd"/>
       <w:r>
-        <w:t xml:space="preserve"> using the link “”</w:t>
-      </w:r>
-    </w:p>
+        <w:t xml:space="preserve"> using the link </w:t>
+      </w:r>
+      <w:hyperlink r:id="rId6" w:history="1">
+        <w:r>
+          <w:rPr>
+            <w:rStyle w:val="Hyperlink"/>
+          </w:rPr>
+          <w:t>https://github.com/RaghunathChandran/BertSentimentAnalysis.git</w:t>
+        </w:r>
+      </w:hyperlink>
+    </w:p>
+    <w:p/>
     <w:p>
       <w:r>
         <w:t xml:space="preserve">Create a new </w:t>
@@ -244,15 +257,7 @@
     </w:p>
     <w:p>
       <w:r>
-        <w:t xml:space="preserve">To check the </w:t>
-      </w:r>
-      <w:proofErr w:type="gramStart"/>
-      <w:r>
-        <w:t>metrics</w:t>
-      </w:r>
-      <w:proofErr w:type="gramEnd"/>
-      <w:r>
-        <w:t xml:space="preserve"> open the Jupyter notebook file “</w:t>
+        <w:t>To check the metrics open the Jupyter notebook file “</w:t>
       </w:r>
       <w:r>
         <w:rPr>
@@ -310,7 +315,7 @@
                     <pic:cNvPicPr/>
                   </pic:nvPicPr>
                   <pic:blipFill>
-                    <a:blip r:embed="rId6"/>
+                    <a:blip r:embed="rId7"/>
                     <a:stretch>
                       <a:fillRect/>
                     </a:stretch>
@@ -356,7 +361,7 @@
       <w:r>
         <w:t xml:space="preserve"> </w:t>
       </w:r>
-      <w:hyperlink r:id="rId7" w:history="1">
+      <w:hyperlink r:id="rId8" w:history="1">
         <w:r>
           <w:rPr>
             <w:rStyle w:val="Hyperlink"/>
@@ -397,7 +402,7 @@
                     <pic:cNvPicPr/>
                   </pic:nvPicPr>
                   <pic:blipFill>
-                    <a:blip r:embed="rId8"/>
+                    <a:blip r:embed="rId9"/>
                     <a:stretch>
                       <a:fillRect/>
                     </a:stretch>
@@ -438,7 +443,7 @@
       <w:r>
         <w:t xml:space="preserve"> </w:t>
       </w:r>
-      <w:hyperlink r:id="rId9" w:history="1">
+      <w:hyperlink r:id="rId10" w:history="1">
         <w:r>
           <w:rPr>
             <w:rStyle w:val="Hyperlink"/>
@@ -453,15 +458,7 @@
         <w:t xml:space="preserve"> screen.</w:t>
       </w:r>
       <w:r>
-        <w:t xml:space="preserve"> (</w:t>
-      </w:r>
-      <w:proofErr w:type="gramStart"/>
-      <w:r>
-        <w:t>important</w:t>
-      </w:r>
-      <w:proofErr w:type="gramEnd"/>
-      <w:r>
-        <w:t xml:space="preserve"> to type /docs after port 8000)</w:t>
+        <w:t xml:space="preserve"> (important to type /docs after port 8000)</w:t>
       </w:r>
     </w:p>
     <w:p>
@@ -485,7 +482,7 @@
                     <pic:cNvPicPr/>
                   </pic:nvPicPr>
                   <pic:blipFill>
-                    <a:blip r:embed="rId10"/>
+                    <a:blip r:embed="rId11"/>
                     <a:stretch>
                       <a:fillRect/>
                     </a:stretch>
@@ -576,7 +573,7 @@
                     <pic:cNvPicPr/>
                   </pic:nvPicPr>
                   <pic:blipFill>
-                    <a:blip r:embed="rId11"/>
+                    <a:blip r:embed="rId12"/>
                     <a:stretch>
                       <a:fillRect/>
                     </a:stretch>

</xml_diff>